<commit_message>
final jupiter notebook added
</commit_message>
<xml_diff>
--- a/Выводы.docx
+++ b/Выводы.docx
@@ -140,7 +140,16 @@
         <w:rPr>
           <w:lang w:val="ru-RU"/>
         </w:rPr>
-        <w:t xml:space="preserve"> но только для возраста до 19 лет. Группа в 20 лет показывает значительно выше среднюю оценку. Хотя таких студентов только 3. Предположение: возрастная тенденция – тинейджеров тянет к социализации.</w:t>
+        <w:t xml:space="preserve"> но только для возраста 19 лет. Группа в 20 лет показывает значительно выше среднюю оценку. Хотя таких студентов только 3. Предположение: возрастная тенденция – тинейджеров тянет к социализации</w:t>
+      </w:r>
+      <w:r>
+        <w:t xml:space="preserve"> </w:t>
+      </w:r>
+      <w:r>
+        <w:rPr>
+          <w:lang w:val="ru-RU"/>
+        </w:rPr>
+        <w:t>и как следствие меньше времени на обучение и формируются другие приоритеты.</w:t>
       </w:r>
     </w:p>
     <w:p>
@@ -384,12 +393,7 @@
       <w:pPr>
         <w:pStyle w:val="a3"/>
         <w:ind w:left="1440"/>
-        <w:rPr>
-          <w:lang w:val="ru-RU"/>
-        </w:rPr>
-      </w:pPr>
-      <w:bookmarkStart w:id="0" w:name="_GoBack"/>
-      <w:bookmarkEnd w:id="0"/>
+      </w:pPr>
     </w:p>
     <w:p>
       <w:pPr>
@@ -406,7 +410,15 @@
         <w:rPr>
           <w:lang w:val="ru-RU"/>
         </w:rPr>
-        <w:t>Остальные факторы можно убрать из анализа как не оказывающие значимого влияния на результат.</w:t>
+        <w:t>Остальные факторы можн</w:t>
+      </w:r>
+      <w:bookmarkStart w:id="0" w:name="_GoBack"/>
+      <w:bookmarkEnd w:id="0"/>
+      <w:r>
+        <w:rPr>
+          <w:lang w:val="ru-RU"/>
+        </w:rPr>
+        <w:t>о убрать из анализа как не оказывающие значимого влияния на результат.</w:t>
       </w:r>
     </w:p>
     <w:sectPr>

</xml_diff>